<commit_message>
version 2 - fixed step 2 missing nginx reload
</commit_message>
<xml_diff>
--- a/Nginx App Protect UDF Lab Instructions.docx
+++ b/Nginx App Protect UDF Lab Instructions.docx
@@ -7,7 +7,13 @@
         <w:pStyle w:val="Title"/>
       </w:pPr>
       <w:r>
-        <w:t>Nginx App Protect UDP Lab Instructions</w:t>
+        <w:t>Nginx App Protect UD</w:t>
+      </w:r>
+      <w:r>
+        <w:t>F</w:t>
+      </w:r>
+      <w:r>
+        <w:t xml:space="preserve"> Lab Instructions</w:t>
       </w:r>
     </w:p>
     <w:p>
@@ -15,11 +21,19 @@
         <w:pStyle w:val="Subtitle"/>
       </w:pPr>
       <w:r>
-        <w:t xml:space="preserve">Version 1 </w:t>
+        <w:t xml:space="preserve">Version </w:t>
+      </w:r>
+      <w:r>
+        <w:t>2</w:t>
+      </w:r>
+      <w:r>
+        <w:t xml:space="preserve"> </w:t>
       </w:r>
       <w:r>
         <w:tab/>
-        <w:t>8</w:t>
+      </w:r>
+      <w:r>
+        <w:t>9</w:t>
       </w:r>
       <w:r>
         <w:rPr>
@@ -28,7 +42,10 @@
         <w:t>th</w:t>
       </w:r>
       <w:r>
-        <w:t xml:space="preserve"> June 2020 </w:t>
+        <w:t xml:space="preserve"> July</w:t>
+      </w:r>
+      <w:r>
+        <w:t xml:space="preserve"> 2020 </w:t>
       </w:r>
       <w:r>
         <w:tab/>
@@ -249,14 +266,27 @@
                             <w:r>
                               <w:t xml:space="preserve">Figure </w:t>
                             </w:r>
-                            <w:fldSimple w:instr=" SEQ Figure \* ARABIC ">
-                              <w:r>
-                                <w:rPr>
-                                  <w:noProof/>
-                                </w:rPr>
-                                <w:t>1</w:t>
-                              </w:r>
-                            </w:fldSimple>
+                            <w:r>
+                              <w:fldChar w:fldCharType="begin"/>
+                            </w:r>
+                            <w:r>
+                              <w:instrText xml:space="preserve"> SEQ Figure \* ARABIC </w:instrText>
+                            </w:r>
+                            <w:r>
+                              <w:fldChar w:fldCharType="separate"/>
+                            </w:r>
+                            <w:r>
+                              <w:rPr>
+                                <w:noProof/>
+                              </w:rPr>
+                              <w:t>1</w:t>
+                            </w:r>
+                            <w:r>
+                              <w:rPr>
+                                <w:noProof/>
+                              </w:rPr>
+                              <w:fldChar w:fldCharType="end"/>
+                            </w:r>
                             <w:r>
                               <w:t xml:space="preserve"> Lab Network Diagram</w:t>
                             </w:r>
@@ -291,14 +321,27 @@
                       <w:r>
                         <w:t xml:space="preserve">Figure </w:t>
                       </w:r>
-                      <w:fldSimple w:instr=" SEQ Figure \* ARABIC ">
-                        <w:r>
-                          <w:rPr>
-                            <w:noProof/>
-                          </w:rPr>
-                          <w:t>1</w:t>
-                        </w:r>
-                      </w:fldSimple>
+                      <w:r>
+                        <w:fldChar w:fldCharType="begin"/>
+                      </w:r>
+                      <w:r>
+                        <w:instrText xml:space="preserve"> SEQ Figure \* ARABIC </w:instrText>
+                      </w:r>
+                      <w:r>
+                        <w:fldChar w:fldCharType="separate"/>
+                      </w:r>
+                      <w:r>
+                        <w:rPr>
+                          <w:noProof/>
+                        </w:rPr>
+                        <w:t>1</w:t>
+                      </w:r>
+                      <w:r>
+                        <w:rPr>
+                          <w:noProof/>
+                        </w:rPr>
+                        <w:fldChar w:fldCharType="end"/>
+                      </w:r>
                       <w:r>
                         <w:t xml:space="preserve"> Lab Network Diagram</w:t>
                       </w:r>
@@ -2592,6 +2635,57 @@
       <w:pPr>
         <w:pStyle w:val="ListParagraph"/>
       </w:pPr>
+    </w:p>
+    <w:p>
+      <w:pPr>
+        <w:pStyle w:val="ListParagraph"/>
+        <w:numPr>
+          <w:ilvl w:val="0"/>
+          <w:numId w:val="2"/>
+        </w:numPr>
+      </w:pPr>
+      <w:r>
+        <w:t xml:space="preserve">Restart the </w:t>
+      </w:r>
+      <w:proofErr w:type="spellStart"/>
+      <w:r>
+        <w:t>nginx</w:t>
+      </w:r>
+      <w:proofErr w:type="spellEnd"/>
+      <w:r>
+        <w:t xml:space="preserve"> daemon using the command </w:t>
+      </w:r>
+      <w:proofErr w:type="spellStart"/>
+      <w:r>
+        <w:rPr>
+          <w:rStyle w:val="CodeChar"/>
+        </w:rPr>
+        <w:t>sudo</w:t>
+      </w:r>
+      <w:proofErr w:type="spellEnd"/>
+      <w:r>
+        <w:rPr>
+          <w:rStyle w:val="CodeChar"/>
+        </w:rPr>
+        <w:t xml:space="preserve"> </w:t>
+      </w:r>
+      <w:proofErr w:type="spellStart"/>
+      <w:r>
+        <w:rPr>
+          <w:rStyle w:val="CodeChar"/>
+        </w:rPr>
+        <w:t>nginx</w:t>
+      </w:r>
+      <w:proofErr w:type="spellEnd"/>
+      <w:r>
+        <w:rPr>
+          <w:rStyle w:val="CodeChar"/>
+        </w:rPr>
+        <w:t xml:space="preserve"> -s reload</w:t>
+      </w:r>
+      <w:r>
+        <w:t xml:space="preserve"> and ensure there are no error messages shown</w:t>
+      </w:r>
     </w:p>
     <w:p>
       <w:pPr>

</xml_diff>